<commit_message>
Sidste update af Logbog 04-10-2019
</commit_message>
<xml_diff>
--- a/Logbog.docx
+++ b/Logbog.docx
@@ -202,6 +202,38 @@
           <w:szCs w:val="36"/>
         </w:rPr>
         <w:t>Sprint 2 (4) går Namkinh i gang med.</w:t>
+      </w:r>
+    </w:p>
+    <w:p>
+      <w:pPr>
+        <w:ind w:left="360"/>
+        <w:rPr>
+          <w:sz w:val="36"/>
+          <w:szCs w:val="36"/>
+        </w:rPr>
+      </w:pPr>
+      <w:r>
+        <w:rPr>
+          <w:sz w:val="36"/>
+          <w:szCs w:val="36"/>
+        </w:rPr>
+        <w:t>Danskificeret Slime, så den har et dansk flag skin på sig.</w:t>
+      </w:r>
+    </w:p>
+    <w:p>
+      <w:pPr>
+        <w:ind w:left="360"/>
+        <w:rPr>
+          <w:sz w:val="36"/>
+          <w:szCs w:val="36"/>
+        </w:rPr>
+      </w:pPr>
+      <w:r>
+        <w:rPr>
+          <w:sz w:val="36"/>
+          <w:szCs w:val="36"/>
+        </w:rPr>
+        <w:t>Gjort mentalt klar til tilføjelsen af scoreboard</w:t>
       </w:r>
       <w:bookmarkStart w:id="0" w:name="_GoBack"/>
       <w:bookmarkEnd w:id="0"/>

</xml_diff>